<commit_message>
Hap-plan updated, design document spelling check
Added: Definition of done, schedule updated week 5 and 6
</commit_message>
<xml_diff>
--- a/documents/Designs/Design Document.docx
+++ b/documents/Designs/Design Document.docx
@@ -9,8 +9,6 @@
         </w:rPr>
       </w:pPr>
       <w:bookmarkStart w:id="0" w:name="_Toc387390215"/>
-      <w:bookmarkStart w:id="1" w:name="_GoBack"/>
-      <w:bookmarkEnd w:id="1"/>
     </w:p>
     <w:p>
       <w:pPr>
@@ -206,8 +204,8 @@
       </w:r>
       <w:proofErr w:type="spellEnd"/>
     </w:p>
-    <w:bookmarkStart w:id="2" w:name="_Toc387823887" w:displacedByCustomXml="next"/>
-    <w:bookmarkStart w:id="3" w:name="_Toc387823914" w:displacedByCustomXml="next"/>
+    <w:bookmarkStart w:id="1" w:name="_Toc387823887" w:displacedByCustomXml="next"/>
+    <w:bookmarkStart w:id="2" w:name="_Toc388252054" w:displacedByCustomXml="next"/>
     <w:sdt>
       <w:sdtPr>
         <w:rPr>
@@ -229,7 +227,7 @@
         </w:rPr>
       </w:sdtEndPr>
       <w:sdtContent>
-        <w:bookmarkEnd w:id="2" w:displacedByCustomXml="prev"/>
+        <w:bookmarkEnd w:id="1" w:displacedByCustomXml="prev"/>
         <w:p>
           <w:pPr>
             <w:pStyle w:val="Kop1"/>
@@ -241,8 +239,13 @@
             <w:t>T</w:t>
           </w:r>
           <w:r>
-            <w:t>able of contents</w:t>
+            <w:t xml:space="preserve">able of </w:t>
           </w:r>
+          <w:bookmarkStart w:id="3" w:name="_GoBack"/>
+          <w:r>
+            <w:t>contents</w:t>
+          </w:r>
+          <w:bookmarkEnd w:id="2"/>
           <w:bookmarkEnd w:id="3"/>
           <w:r>
             <w:rPr>
@@ -272,13 +275,13 @@
               <w:noProof/>
             </w:rPr>
           </w:pPr>
-          <w:hyperlink w:anchor="_Toc387823914" w:history="1">
+          <w:hyperlink w:anchor="_Toc388252054" w:history="1">
             <w:r>
               <w:rPr>
                 <w:rStyle w:val="Hyperlink"/>
                 <w:noProof/>
               </w:rPr>
-              <w:t>table of contents</w:t>
+              <w:t>Table of contents</w:t>
             </w:r>
             <w:r>
               <w:rPr>
@@ -299,7 +302,7 @@
                 <w:noProof/>
                 <w:webHidden/>
               </w:rPr>
-              <w:instrText xml:space="preserve"> PAGEREF _Toc387823914 \h </w:instrText>
+              <w:instrText xml:space="preserve"> PAGEREF _Toc388252054 \h </w:instrText>
             </w:r>
             <w:r>
               <w:rPr>
@@ -340,7 +343,7 @@
               <w:noProof/>
             </w:rPr>
           </w:pPr>
-          <w:hyperlink w:anchor="_Toc387823915" w:history="1">
+          <w:hyperlink w:anchor="_Toc388252055" w:history="1">
             <w:r>
               <w:rPr>
                 <w:rStyle w:val="Hyperlink"/>
@@ -367,7 +370,7 @@
                 <w:noProof/>
                 <w:webHidden/>
               </w:rPr>
-              <w:instrText xml:space="preserve"> PAGEREF _Toc387823915 \h </w:instrText>
+              <w:instrText xml:space="preserve"> PAGEREF _Toc388252055 \h </w:instrText>
             </w:r>
             <w:r>
               <w:rPr>
@@ -408,7 +411,7 @@
               <w:noProof/>
             </w:rPr>
           </w:pPr>
-          <w:hyperlink w:anchor="_Toc387823916" w:history="1">
+          <w:hyperlink w:anchor="_Toc388252056" w:history="1">
             <w:r>
               <w:rPr>
                 <w:rStyle w:val="Hyperlink"/>
@@ -435,7 +438,7 @@
                 <w:noProof/>
                 <w:webHidden/>
               </w:rPr>
-              <w:instrText xml:space="preserve"> PAGEREF _Toc387823916 \h </w:instrText>
+              <w:instrText xml:space="preserve"> PAGEREF _Toc388252056 \h </w:instrText>
             </w:r>
             <w:r>
               <w:rPr>
@@ -476,7 +479,7 @@
               <w:noProof/>
             </w:rPr>
           </w:pPr>
-          <w:hyperlink w:anchor="_Toc387823917" w:history="1">
+          <w:hyperlink w:anchor="_Toc388252057" w:history="1">
             <w:r>
               <w:rPr>
                 <w:rStyle w:val="Hyperlink"/>
@@ -503,7 +506,7 @@
                 <w:noProof/>
                 <w:webHidden/>
               </w:rPr>
-              <w:instrText xml:space="preserve"> PAGEREF _Toc387823917 \h </w:instrText>
+              <w:instrText xml:space="preserve"> PAGEREF _Toc388252057 \h </w:instrText>
             </w:r>
             <w:r>
               <w:rPr>
@@ -544,7 +547,7 @@
               <w:noProof/>
             </w:rPr>
           </w:pPr>
-          <w:hyperlink w:anchor="_Toc387823918" w:history="1">
+          <w:hyperlink w:anchor="_Toc388252058" w:history="1">
             <w:r>
               <w:rPr>
                 <w:rStyle w:val="Hyperlink"/>
@@ -571,7 +574,7 @@
                 <w:noProof/>
                 <w:webHidden/>
               </w:rPr>
-              <w:instrText xml:space="preserve"> PAGEREF _Toc387823918 \h </w:instrText>
+              <w:instrText xml:space="preserve"> PAGEREF _Toc388252058 \h </w:instrText>
             </w:r>
             <w:r>
               <w:rPr>
@@ -612,7 +615,7 @@
               <w:noProof/>
             </w:rPr>
           </w:pPr>
-          <w:hyperlink w:anchor="_Toc387823919" w:history="1">
+          <w:hyperlink w:anchor="_Toc388252059" w:history="1">
             <w:r>
               <w:rPr>
                 <w:rStyle w:val="Hyperlink"/>
@@ -639,7 +642,7 @@
                 <w:noProof/>
                 <w:webHidden/>
               </w:rPr>
-              <w:instrText xml:space="preserve"> PAGEREF _Toc387823919 \h </w:instrText>
+              <w:instrText xml:space="preserve"> PAGEREF _Toc388252059 \h </w:instrText>
             </w:r>
             <w:r>
               <w:rPr>
@@ -680,7 +683,7 @@
               <w:noProof/>
             </w:rPr>
           </w:pPr>
-          <w:hyperlink w:anchor="_Toc387823920" w:history="1">
+          <w:hyperlink w:anchor="_Toc388252060" w:history="1">
             <w:r>
               <w:rPr>
                 <w:rStyle w:val="Hyperlink"/>
@@ -707,7 +710,7 @@
                 <w:noProof/>
                 <w:webHidden/>
               </w:rPr>
-              <w:instrText xml:space="preserve"> PAGEREF _Toc387823920 \h </w:instrText>
+              <w:instrText xml:space="preserve"> PAGEREF _Toc388252060 \h </w:instrText>
             </w:r>
             <w:r>
               <w:rPr>
@@ -748,7 +751,7 @@
               <w:noProof/>
             </w:rPr>
           </w:pPr>
-          <w:hyperlink w:anchor="_Toc387823921" w:history="1">
+          <w:hyperlink w:anchor="_Toc388252061" w:history="1">
             <w:r>
               <w:rPr>
                 <w:rStyle w:val="Hyperlink"/>
@@ -775,7 +778,7 @@
                 <w:noProof/>
                 <w:webHidden/>
               </w:rPr>
-              <w:instrText xml:space="preserve"> PAGEREF _Toc387823921 \h </w:instrText>
+              <w:instrText xml:space="preserve"> PAGEREF _Toc388252061 \h </w:instrText>
             </w:r>
             <w:r>
               <w:rPr>
@@ -816,7 +819,7 @@
               <w:noProof/>
             </w:rPr>
           </w:pPr>
-          <w:hyperlink w:anchor="_Toc387823922" w:history="1">
+          <w:hyperlink w:anchor="_Toc388252062" w:history="1">
             <w:r>
               <w:rPr>
                 <w:rStyle w:val="Hyperlink"/>
@@ -843,7 +846,7 @@
                 <w:noProof/>
                 <w:webHidden/>
               </w:rPr>
-              <w:instrText xml:space="preserve"> PAGEREF _Toc387823922 \h </w:instrText>
+              <w:instrText xml:space="preserve"> PAGEREF _Toc388252062 \h </w:instrText>
             </w:r>
             <w:r>
               <w:rPr>
@@ -884,7 +887,7 @@
               <w:noProof/>
             </w:rPr>
           </w:pPr>
-          <w:hyperlink w:anchor="_Toc387823923" w:history="1">
+          <w:hyperlink w:anchor="_Toc388252063" w:history="1">
             <w:r>
               <w:rPr>
                 <w:rStyle w:val="Hyperlink"/>
@@ -911,7 +914,7 @@
                 <w:noProof/>
                 <w:webHidden/>
               </w:rPr>
-              <w:instrText xml:space="preserve"> PAGEREF _Toc387823923 \h </w:instrText>
+              <w:instrText xml:space="preserve"> PAGEREF _Toc388252063 \h </w:instrText>
             </w:r>
             <w:r>
               <w:rPr>
@@ -952,7 +955,7 @@
               <w:noProof/>
             </w:rPr>
           </w:pPr>
-          <w:hyperlink w:anchor="_Toc387823924" w:history="1">
+          <w:hyperlink w:anchor="_Toc388252064" w:history="1">
             <w:r>
               <w:rPr>
                 <w:rStyle w:val="Hyperlink"/>
@@ -979,7 +982,7 @@
                 <w:noProof/>
                 <w:webHidden/>
               </w:rPr>
-              <w:instrText xml:space="preserve"> PAGEREF _Toc387823924 \h </w:instrText>
+              <w:instrText xml:space="preserve"> PAGEREF _Toc388252064 \h </w:instrText>
             </w:r>
             <w:r>
               <w:rPr>
@@ -1020,7 +1023,7 @@
               <w:noProof/>
             </w:rPr>
           </w:pPr>
-          <w:hyperlink w:anchor="_Toc387823925" w:history="1">
+          <w:hyperlink w:anchor="_Toc388252065" w:history="1">
             <w:r>
               <w:rPr>
                 <w:rStyle w:val="Hyperlink"/>
@@ -1047,7 +1050,7 @@
                 <w:noProof/>
                 <w:webHidden/>
               </w:rPr>
-              <w:instrText xml:space="preserve"> PAGEREF _Toc387823925 \h </w:instrText>
+              <w:instrText xml:space="preserve"> PAGEREF _Toc388252065 \h </w:instrText>
             </w:r>
             <w:r>
               <w:rPr>
@@ -1088,7 +1091,7 @@
               <w:noProof/>
             </w:rPr>
           </w:pPr>
-          <w:hyperlink w:anchor="_Toc387823926" w:history="1">
+          <w:hyperlink w:anchor="_Toc388252066" w:history="1">
             <w:r>
               <w:rPr>
                 <w:rStyle w:val="Hyperlink"/>
@@ -1115,7 +1118,7 @@
                 <w:noProof/>
                 <w:webHidden/>
               </w:rPr>
-              <w:instrText xml:space="preserve"> PAGEREF _Toc387823926 \h </w:instrText>
+              <w:instrText xml:space="preserve"> PAGEREF _Toc388252066 \h </w:instrText>
             </w:r>
             <w:r>
               <w:rPr>
@@ -1156,7 +1159,7 @@
               <w:noProof/>
             </w:rPr>
           </w:pPr>
-          <w:hyperlink w:anchor="_Toc387823927" w:history="1">
+          <w:hyperlink w:anchor="_Toc388252067" w:history="1">
             <w:r>
               <w:rPr>
                 <w:rStyle w:val="Hyperlink"/>
@@ -1183,7 +1186,7 @@
                 <w:noProof/>
                 <w:webHidden/>
               </w:rPr>
-              <w:instrText xml:space="preserve"> PAGEREF _Toc387823927 \h </w:instrText>
+              <w:instrText xml:space="preserve"> PAGEREF _Toc388252067 \h </w:instrText>
             </w:r>
             <w:r>
               <w:rPr>
@@ -1224,7 +1227,7 @@
               <w:noProof/>
             </w:rPr>
           </w:pPr>
-          <w:hyperlink w:anchor="_Toc387823928" w:history="1">
+          <w:hyperlink w:anchor="_Toc388252068" w:history="1">
             <w:r>
               <w:rPr>
                 <w:rStyle w:val="Hyperlink"/>
@@ -1251,7 +1254,7 @@
                 <w:noProof/>
                 <w:webHidden/>
               </w:rPr>
-              <w:instrText xml:space="preserve"> PAGEREF _Toc387823928 \h </w:instrText>
+              <w:instrText xml:space="preserve"> PAGEREF _Toc388252068 \h </w:instrText>
             </w:r>
             <w:r>
               <w:rPr>
@@ -1292,7 +1295,7 @@
               <w:noProof/>
             </w:rPr>
           </w:pPr>
-          <w:hyperlink w:anchor="_Toc387823929" w:history="1">
+          <w:hyperlink w:anchor="_Toc388252069" w:history="1">
             <w:r>
               <w:rPr>
                 <w:rStyle w:val="Hyperlink"/>
@@ -1319,7 +1322,7 @@
                 <w:noProof/>
                 <w:webHidden/>
               </w:rPr>
-              <w:instrText xml:space="preserve"> PAGEREF _Toc387823929 \h </w:instrText>
+              <w:instrText xml:space="preserve"> PAGEREF _Toc388252069 \h </w:instrText>
             </w:r>
             <w:r>
               <w:rPr>
@@ -1378,7 +1381,7 @@
       <w:pPr>
         <w:pStyle w:val="Kop1"/>
       </w:pPr>
-      <w:bookmarkStart w:id="4" w:name="_Toc387823915"/>
+      <w:bookmarkStart w:id="4" w:name="_Toc388252055"/>
       <w:r>
         <w:lastRenderedPageBreak/>
         <w:t>Use Case 1: Search</w:t>
@@ -1743,7 +1746,7 @@
         <w:pStyle w:val="Kop2"/>
       </w:pPr>
       <w:bookmarkStart w:id="5" w:name="_Toc387390216"/>
-      <w:bookmarkStart w:id="6" w:name="_Toc387823916"/>
+      <w:bookmarkStart w:id="6" w:name="_Toc388252056"/>
       <w:r>
         <w:t>Activity diagram</w:t>
       </w:r>
@@ -1808,7 +1811,7 @@
         <w:pStyle w:val="Kop2"/>
       </w:pPr>
       <w:bookmarkStart w:id="7" w:name="_Toc387390217"/>
-      <w:bookmarkStart w:id="8" w:name="_Toc387823917"/>
+      <w:bookmarkStart w:id="8" w:name="_Toc388252057"/>
       <w:r>
         <w:t>Sequence diagrams</w:t>
       </w:r>
@@ -1837,7 +1840,7 @@
         <w:pStyle w:val="Kop1"/>
       </w:pPr>
       <w:bookmarkStart w:id="9" w:name="_Toc387390218"/>
-      <w:bookmarkStart w:id="10" w:name="_Toc387823918"/>
+      <w:bookmarkStart w:id="10" w:name="_Toc388252058"/>
       <w:r>
         <w:lastRenderedPageBreak/>
         <w:t>Use Case 2: Crawler</w:t>
@@ -2352,7 +2355,7 @@
       <w:pPr>
         <w:pStyle w:val="Kop2"/>
       </w:pPr>
-      <w:bookmarkStart w:id="11" w:name="_Toc387823919"/>
+      <w:bookmarkStart w:id="11" w:name="_Toc388252059"/>
       <w:r>
         <w:t>Activity diagram</w:t>
       </w:r>
@@ -2411,7 +2414,7 @@
       <w:pPr>
         <w:pStyle w:val="Kop2"/>
       </w:pPr>
-      <w:bookmarkStart w:id="12" w:name="_Toc387823920"/>
+      <w:bookmarkStart w:id="12" w:name="_Toc388252060"/>
       <w:r>
         <w:lastRenderedPageBreak/>
         <w:t>Sequence Diagram</w:t>
@@ -2478,7 +2481,7 @@
         <w:pStyle w:val="Kop1"/>
       </w:pPr>
       <w:bookmarkStart w:id="13" w:name="_Toc387390223"/>
-      <w:bookmarkStart w:id="14" w:name="_Toc387823921"/>
+      <w:bookmarkStart w:id="14" w:name="_Toc388252061"/>
       <w:r>
         <w:lastRenderedPageBreak/>
         <w:t xml:space="preserve">Use Case 3: </w:t>
@@ -3038,7 +3041,7 @@
         <w:pStyle w:val="Kop2"/>
       </w:pPr>
       <w:bookmarkStart w:id="15" w:name="_Toc387390224"/>
-      <w:bookmarkStart w:id="16" w:name="_Toc387823922"/>
+      <w:bookmarkStart w:id="16" w:name="_Toc388252062"/>
       <w:r>
         <w:t>Activity diagram</w:t>
       </w:r>
@@ -3099,7 +3102,7 @@
         <w:pStyle w:val="Kop2"/>
       </w:pPr>
       <w:bookmarkStart w:id="17" w:name="_Toc387390225"/>
-      <w:bookmarkStart w:id="18" w:name="_Toc387823923"/>
+      <w:bookmarkStart w:id="18" w:name="_Toc388252063"/>
       <w:r>
         <w:lastRenderedPageBreak/>
         <w:t>Sequence diagrams</w:t>
@@ -3163,7 +3166,7 @@
       <w:r>
         <w:br w:type="page"/>
       </w:r>
-      <w:bookmarkStart w:id="19" w:name="_Toc387823924"/>
+      <w:bookmarkStart w:id="19" w:name="_Toc388252064"/>
       <w:r>
         <w:lastRenderedPageBreak/>
         <w:t>Use Case 4: Master</w:t>
@@ -3174,7 +3177,7 @@
       <w:pPr>
         <w:pStyle w:val="Kop2"/>
       </w:pPr>
-      <w:bookmarkStart w:id="20" w:name="_Toc387823925"/>
+      <w:bookmarkStart w:id="20" w:name="_Toc388252065"/>
       <w:r>
         <w:t>Get URI</w:t>
       </w:r>
@@ -3595,7 +3598,7 @@
       <w:pPr>
         <w:pStyle w:val="Kop2"/>
       </w:pPr>
-      <w:bookmarkStart w:id="21" w:name="_Toc387823926"/>
+      <w:bookmarkStart w:id="21" w:name="_Toc388252066"/>
       <w:r>
         <w:t>Put URI</w:t>
       </w:r>
@@ -3993,7 +3996,7 @@
       <w:pPr>
         <w:pStyle w:val="Kop2"/>
       </w:pPr>
-      <w:bookmarkStart w:id="22" w:name="_Toc387823927"/>
+      <w:bookmarkStart w:id="22" w:name="_Toc388252067"/>
       <w:r>
         <w:lastRenderedPageBreak/>
         <w:t>Get Document</w:t>
@@ -4497,7 +4500,7 @@
       <w:pPr>
         <w:pStyle w:val="Kop2"/>
       </w:pPr>
-      <w:bookmarkStart w:id="23" w:name="_Toc387823928"/>
+      <w:bookmarkStart w:id="23" w:name="_Toc388252068"/>
       <w:r>
         <w:t>Put Document</w:t>
       </w:r>
@@ -4924,7 +4927,7 @@
       <w:pPr>
         <w:pStyle w:val="Kop2"/>
       </w:pPr>
-      <w:bookmarkStart w:id="24" w:name="_Toc387823929"/>
+      <w:bookmarkStart w:id="24" w:name="_Toc388252069"/>
       <w:r>
         <w:lastRenderedPageBreak/>
         <w:t>State diagram</w:t>
@@ -8729,7 +8732,7 @@
   <a:extraClrSchemeLst/>
   <a:extLst>
     <a:ext uri="{05A4C25C-085E-4340-85A3-A5531E510DB2}">
-      <thm15:themeFamily xmlns:thm15="http://schemas.microsoft.com/office/thememl/2012/main" xmlns="" name="Ion" id="{B8441ADB-2E43-4AF7-B97A-BD870242C6A8}" vid="{292E63A9-BB86-4E3D-B92A-7223C6510D2E}"/>
+      <thm15:themeFamily xmlns="" xmlns:thm15="http://schemas.microsoft.com/office/thememl/2012/main" name="Ion" id="{B8441ADB-2E43-4AF7-B97A-BD870242C6A8}" vid="{292E63A9-BB86-4E3D-B92A-7223C6510D2E}"/>
     </a:ext>
   </a:extLst>
 </a:theme>
@@ -8757,7 +8760,7 @@
 </file>
 
 <file path=customXml/itemProps2.xml><?xml version="1.0" encoding="utf-8"?>
-<ds:datastoreItem xmlns:ds="http://schemas.openxmlformats.org/officeDocument/2006/customXml" ds:itemID="{FAFC2A01-B0FB-4444-BEA1-DD62DF27BAC1}">
+<ds:datastoreItem xmlns:ds="http://schemas.openxmlformats.org/officeDocument/2006/customXml" ds:itemID="{902CE219-17D0-488E-84E9-F43A5661F6B8}">
   <ds:schemaRefs>
     <ds:schemaRef ds:uri="http://schemas.openxmlformats.org/officeDocument/2006/bibliography"/>
   </ds:schemaRefs>

</xml_diff>

<commit_message>
Sequence diagrams and domain model added
</commit_message>
<xml_diff>
--- a/documents/Designs/Design Document.docx
+++ b/documents/Designs/Design Document.docx
@@ -2781,9 +2781,9 @@
         </w:rPr>
         <w:drawing>
           <wp:inline distT="0" distB="0" distL="0" distR="0">
-            <wp:extent cx="5943600" cy="2642235"/>
-            <wp:effectExtent l="0" t="0" r="0" b="5715"/>
-            <wp:docPr id="6" name="Afbeelding 6"/>
+            <wp:extent cx="5943600" cy="2646045"/>
+            <wp:effectExtent l="0" t="0" r="0" b="1905"/>
+            <wp:docPr id="15" name="Afbeelding 15"/>
             <wp:cNvGraphicFramePr>
               <a:graphicFrameLocks xmlns:a="http://schemas.openxmlformats.org/drawingml/2006/main" noChangeAspect="1"/>
             </wp:cNvGraphicFramePr>
@@ -2791,7 +2791,7 @@
               <a:graphicData uri="http://schemas.openxmlformats.org/drawingml/2006/picture">
                 <pic:pic xmlns:pic="http://schemas.openxmlformats.org/drawingml/2006/picture">
                   <pic:nvPicPr>
-                    <pic:cNvPr id="0" name="Activity Diagram Crawler.png"/>
+                    <pic:cNvPr id="0" name="ActivityDiagramCrawler.png"/>
                     <pic:cNvPicPr/>
                   </pic:nvPicPr>
                   <pic:blipFill>
@@ -2809,7 +2809,7 @@
                   <pic:spPr>
                     <a:xfrm>
                       <a:off x="0" y="0"/>
-                      <a:ext cx="5943600" cy="2642235"/>
+                      <a:ext cx="5943600" cy="2646045"/>
                     </a:xfrm>
                     <a:prstGeom prst="rect">
                       <a:avLst/>
@@ -2841,9 +2841,9 @@
         </w:rPr>
         <w:drawing>
           <wp:inline distT="0" distB="0" distL="0" distR="0">
-            <wp:extent cx="5619048" cy="5142857"/>
-            <wp:effectExtent l="0" t="0" r="1270" b="1270"/>
-            <wp:docPr id="7" name="Afbeelding 7"/>
+            <wp:extent cx="5943600" cy="5307330"/>
+            <wp:effectExtent l="0" t="0" r="0" b="7620"/>
+            <wp:docPr id="16" name="Afbeelding 16"/>
             <wp:cNvGraphicFramePr>
               <a:graphicFrameLocks xmlns:a="http://schemas.openxmlformats.org/drawingml/2006/main" noChangeAspect="1"/>
             </wp:cNvGraphicFramePr>
@@ -2851,7 +2851,7 @@
               <a:graphicData uri="http://schemas.openxmlformats.org/drawingml/2006/picture">
                 <pic:pic xmlns:pic="http://schemas.openxmlformats.org/drawingml/2006/picture">
                   <pic:nvPicPr>
-                    <pic:cNvPr id="0" name="SD Crawler.png"/>
+                    <pic:cNvPr id="0" name="SequenceDiagramCrawler.png"/>
                     <pic:cNvPicPr/>
                   </pic:nvPicPr>
                   <pic:blipFill>
@@ -2869,7 +2869,7 @@
                   <pic:spPr>
                     <a:xfrm>
                       <a:off x="0" y="0"/>
-                      <a:ext cx="5619048" cy="5142857"/>
+                      <a:ext cx="5943600" cy="5307330"/>
                     </a:xfrm>
                     <a:prstGeom prst="rect">
                       <a:avLst/>
@@ -3582,9 +3582,9 @@
         </w:rPr>
         <w:drawing>
           <wp:inline distT="0" distB="0" distL="0" distR="0">
-            <wp:extent cx="7735421" cy="5057775"/>
-            <wp:effectExtent l="5080" t="0" r="4445" b="4445"/>
-            <wp:docPr id="8" name="Afbeelding 8"/>
+            <wp:extent cx="7499246" cy="5847970"/>
+            <wp:effectExtent l="6350" t="0" r="0" b="0"/>
+            <wp:docPr id="17" name="Afbeelding 17"/>
             <wp:cNvGraphicFramePr>
               <a:graphicFrameLocks xmlns:a="http://schemas.openxmlformats.org/drawingml/2006/main" noChangeAspect="1"/>
             </wp:cNvGraphicFramePr>
@@ -3592,7 +3592,7 @@
               <a:graphicData uri="http://schemas.openxmlformats.org/drawingml/2006/picture">
                 <pic:pic xmlns:pic="http://schemas.openxmlformats.org/drawingml/2006/picture">
                   <pic:nvPicPr>
-                    <pic:cNvPr id="0" name="Sequence Diagram Parser.png"/>
+                    <pic:cNvPr id="0" name="SequenceDiagramParser.png"/>
                     <pic:cNvPicPr/>
                   </pic:nvPicPr>
                   <pic:blipFill>
@@ -3610,7 +3610,7 @@
                   <pic:spPr>
                     <a:xfrm rot="5400000">
                       <a:off x="0" y="0"/>
-                      <a:ext cx="7735421" cy="5057775"/>
+                      <a:ext cx="7514656" cy="5859987"/>
                     </a:xfrm>
                     <a:prstGeom prst="rect">
                       <a:avLst/>
@@ -5434,25 +5434,7 @@
               <w:rPr>
                 <w:b w:val="0"/>
               </w:rPr>
-              <w:t xml:space="preserve">The URI queue has one </w:t>
-            </w:r>
-            <w:r>
-              <w:rPr>
-                <w:b w:val="0"/>
-              </w:rPr>
-              <w:t xml:space="preserve">or more </w:t>
-            </w:r>
-            <w:r>
-              <w:rPr>
-                <w:b w:val="0"/>
-              </w:rPr>
-              <w:t>element</w:t>
-            </w:r>
-            <w:r>
-              <w:rPr>
-                <w:b w:val="0"/>
-              </w:rPr>
-              <w:t xml:space="preserve"> added</w:t>
+              <w:t>The URI queue has one or more element added</w:t>
             </w:r>
             <w:r>
               <w:rPr>
@@ -5855,12 +5837,7 @@
               <w:cnfStyle w:val="000000000000" w:firstRow="0" w:lastRow="0" w:firstColumn="0" w:lastColumn="0" w:oddVBand="0" w:evenVBand="0" w:oddHBand="0" w:evenHBand="0" w:firstRowFirstColumn="0" w:firstRowLastColumn="0" w:lastRowFirstColumn="0" w:lastRowLastColumn="0"/>
             </w:pPr>
             <w:r>
-              <w:t xml:space="preserve">The master stores the words with their occurrences </w:t>
-            </w:r>
-            <w:bookmarkStart w:id="22" w:name="_GoBack"/>
-            <w:bookmarkEnd w:id="22"/>
-            <w:r>
-              <w:t>and URI id in the database.</w:t>
+              <w:t>The master stores the words with their occurrences and URI id in the database.</w:t>
             </w:r>
           </w:p>
         </w:tc>
@@ -5949,12 +5926,12 @@
       <w:pPr>
         <w:pStyle w:val="Kop3"/>
       </w:pPr>
-      <w:bookmarkStart w:id="23" w:name="_Toc389480658"/>
+      <w:bookmarkStart w:id="22" w:name="_Toc389480658"/>
       <w:r>
         <w:lastRenderedPageBreak/>
         <w:t>State diagram</w:t>
       </w:r>
-      <w:bookmarkEnd w:id="23"/>
+      <w:bookmarkEnd w:id="22"/>
     </w:p>
     <w:p>
       <w:r>
@@ -6010,11 +5987,11 @@
       <w:pPr>
         <w:pStyle w:val="Kop1"/>
       </w:pPr>
-      <w:bookmarkStart w:id="24" w:name="_Toc389480659"/>
+      <w:bookmarkStart w:id="23" w:name="_Toc389480659"/>
       <w:r>
         <w:t>Domain Model</w:t>
       </w:r>
-      <w:bookmarkEnd w:id="24"/>
+      <w:bookmarkEnd w:id="23"/>
     </w:p>
     <w:p/>
     <w:p>
@@ -6047,9 +6024,9 @@
         </w:rPr>
         <w:drawing>
           <wp:inline distT="0" distB="0" distL="0" distR="0">
-            <wp:extent cx="5943600" cy="4991100"/>
-            <wp:effectExtent l="0" t="0" r="0" b="0"/>
-            <wp:docPr id="3" name="Afbeelding 3" descr="C:\Users\Thomas\Documents\GitHub\Thywin\documents\Designs\Domain Model.png"/>
+            <wp:extent cx="5943600" cy="3881755"/>
+            <wp:effectExtent l="0" t="0" r="0" b="4445"/>
+            <wp:docPr id="18" name="Afbeelding 18"/>
             <wp:cNvGraphicFramePr>
               <a:graphicFrameLocks xmlns:a="http://schemas.openxmlformats.org/drawingml/2006/main" noChangeAspect="1"/>
             </wp:cNvGraphicFramePr>
@@ -6057,10 +6034,8 @@
               <a:graphicData uri="http://schemas.openxmlformats.org/drawingml/2006/picture">
                 <pic:pic xmlns:pic="http://schemas.openxmlformats.org/drawingml/2006/picture">
                   <pic:nvPicPr>
-                    <pic:cNvPr id="0" name="Picture 1" descr="C:\Users\Thomas\Documents\GitHub\Thywin\documents\Designs\Domain Model.png"/>
-                    <pic:cNvPicPr>
-                      <a:picLocks noChangeAspect="1" noChangeArrowheads="1"/>
-                    </pic:cNvPicPr>
+                    <pic:cNvPr id="0" name="DomainModel.png"/>
+                    <pic:cNvPicPr/>
                   </pic:nvPicPr>
                   <pic:blipFill>
                     <a:blip r:embed="rId19">
@@ -6070,23 +6045,18 @@
                         </a:ext>
                       </a:extLst>
                     </a:blip>
-                    <a:srcRect/>
                     <a:stretch>
                       <a:fillRect/>
                     </a:stretch>
                   </pic:blipFill>
-                  <pic:spPr bwMode="auto">
+                  <pic:spPr>
                     <a:xfrm>
                       <a:off x="0" y="0"/>
-                      <a:ext cx="5943600" cy="4991100"/>
+                      <a:ext cx="5943600" cy="3881755"/>
                     </a:xfrm>
                     <a:prstGeom prst="rect">
                       <a:avLst/>
                     </a:prstGeom>
-                    <a:noFill/>
-                    <a:ln>
-                      <a:noFill/>
-                    </a:ln>
                   </pic:spPr>
                 </pic:pic>
               </a:graphicData>
@@ -6116,7 +6086,7 @@
           <w:lang w:val="nl-NL"/>
         </w:rPr>
       </w:pPr>
-      <w:bookmarkStart w:id="25" w:name="_Toc389480660"/>
+      <w:bookmarkStart w:id="24" w:name="_Toc389480660"/>
       <w:r>
         <w:rPr>
           <w:lang w:val="nl-NL"/>
@@ -6131,7 +6101,7 @@
         </w:rPr>
         <w:t>Diagrams</w:t>
       </w:r>
-      <w:bookmarkEnd w:id="25"/>
+      <w:bookmarkEnd w:id="24"/>
       <w:proofErr w:type="spellEnd"/>
     </w:p>
     <w:p>
@@ -6257,14 +6227,14 @@
           <w:lang w:val="nl-NL"/>
         </w:rPr>
       </w:pPr>
-      <w:bookmarkStart w:id="26" w:name="_Toc389480661"/>
+      <w:bookmarkStart w:id="25" w:name="_Toc389480661"/>
       <w:r>
         <w:rPr>
           <w:lang w:val="nl-NL"/>
         </w:rPr>
         <w:t>Master</w:t>
       </w:r>
-      <w:bookmarkEnd w:id="26"/>
+      <w:bookmarkEnd w:id="25"/>
     </w:p>
     <w:p>
       <w:pPr>
@@ -6440,7 +6410,7 @@
           <w:lang w:val="nl-NL"/>
         </w:rPr>
       </w:pPr>
-      <w:bookmarkStart w:id="27" w:name="_Toc389480662"/>
+      <w:bookmarkStart w:id="26" w:name="_Toc389480662"/>
       <w:r>
         <w:rPr>
           <w:lang w:val="nl-NL"/>
@@ -6448,7 +6418,7 @@
         <w:lastRenderedPageBreak/>
         <w:t>Parser</w:t>
       </w:r>
-      <w:bookmarkEnd w:id="27"/>
+      <w:bookmarkEnd w:id="26"/>
     </w:p>
     <w:p>
       <w:pPr>
@@ -6677,7 +6647,7 @@
           <w:lang w:val="nl-NL"/>
         </w:rPr>
       </w:pPr>
-      <w:bookmarkStart w:id="28" w:name="_Toc389480663"/>
+      <w:bookmarkStart w:id="27" w:name="_Toc389480663"/>
       <w:r>
         <w:rPr>
           <w:lang w:val="nl-NL"/>
@@ -6699,7 +6669,7 @@
         <w:lastRenderedPageBreak/>
         <w:t>Crawler</w:t>
       </w:r>
-      <w:bookmarkEnd w:id="28"/>
+      <w:bookmarkEnd w:id="27"/>
     </w:p>
     <w:p>
       <w:pPr>
@@ -6769,6 +6739,7 @@
       </w:r>
     </w:p>
     <w:p>
+      <w:bookmarkStart w:id="28" w:name="_GoBack"/>
       <w:r>
         <w:rPr>
           <w:noProof/>
@@ -6823,6 +6794,7 @@
           </wp:inline>
         </w:drawing>
       </w:r>
+      <w:bookmarkEnd w:id="28"/>
     </w:p>
     <w:sectPr>
       <w:headerReference w:type="default" r:id="rId24"/>
@@ -6922,7 +6894,7 @@
             <w:szCs w:val="40"/>
             <w:lang w:val="nl-NL"/>
           </w:rPr>
-          <w:t>11</w:t>
+          <w:t>17</w:t>
         </w:r>
         <w:r>
           <w:rPr>
@@ -10871,7 +10843,7 @@
   <a:extraClrSchemeLst/>
   <a:extLst>
     <a:ext uri="{05A4C25C-085E-4340-85A3-A5531E510DB2}">
-      <thm15:themeFamily xmlns="" xmlns:thm15="http://schemas.microsoft.com/office/thememl/2012/main" name="Ion" id="{B8441ADB-2E43-4AF7-B97A-BD870242C6A8}" vid="{292E63A9-BB86-4E3D-B92A-7223C6510D2E}"/>
+      <thm15:themeFamily xmlns:thm15="http://schemas.microsoft.com/office/thememl/2012/main" xmlns="" name="Ion" id="{B8441ADB-2E43-4AF7-B97A-BD870242C6A8}" vid="{292E63A9-BB86-4E3D-B92A-7223C6510D2E}"/>
     </a:ext>
   </a:extLst>
 </a:theme>
@@ -10899,7 +10871,7 @@
 </file>
 
 <file path=customXml/itemProps2.xml><?xml version="1.0" encoding="utf-8"?>
-<ds:datastoreItem xmlns:ds="http://schemas.openxmlformats.org/officeDocument/2006/customXml" ds:itemID="{DA3C2AB9-B9BA-4015-802B-5A90ACA1FB21}">
+<ds:datastoreItem xmlns:ds="http://schemas.openxmlformats.org/officeDocument/2006/customXml" ds:itemID="{F8A8BA20-D807-4E2D-9379-BBD0A80FB39C}">
   <ds:schemaRefs>
     <ds:schemaRef ds:uri="http://schemas.openxmlformats.org/officeDocument/2006/bibliography"/>
   </ds:schemaRefs>

</xml_diff>

<commit_message>
Class Diagram and domain model added
Pictures of class diagrams added
</commit_message>
<xml_diff>
--- a/documents/Designs/Design Document.docx
+++ b/documents/Designs/Design Document.docx
@@ -124,21 +124,7 @@
         <w:rPr>
           <w:lang w:val="nl-NL" w:eastAsia="nl-NL"/>
         </w:rPr>
-        <w:t xml:space="preserve">Geschreven door: Bobby </w:t>
-      </w:r>
-      <w:proofErr w:type="spellStart"/>
-      <w:r>
-        <w:rPr>
-          <w:lang w:val="nl-NL" w:eastAsia="nl-NL"/>
-        </w:rPr>
-        <w:t>Bouwmann</w:t>
-      </w:r>
-      <w:proofErr w:type="spellEnd"/>
-      <w:r>
-        <w:rPr>
-          <w:lang w:val="nl-NL" w:eastAsia="nl-NL"/>
-        </w:rPr>
-        <w:t xml:space="preserve">, Thomas Gerritsen, Thomas Kooi, Erwin </w:t>
+        <w:t xml:space="preserve">Geschreven door: Bobby Bouwmann, Thomas Gerritsen, Thomas Kooi, Erwin </w:t>
       </w:r>
       <w:r>
         <w:rPr>
@@ -171,16 +157,8 @@
           <w:lang w:val="nl-NL" w:eastAsia="nl-NL"/>
         </w:rPr>
         <w:br/>
-        <w:t xml:space="preserve">Opdrachtgever: Joost </w:t>
-      </w:r>
-      <w:proofErr w:type="spellStart"/>
-      <w:r>
-        <w:rPr>
-          <w:lang w:val="nl-NL" w:eastAsia="nl-NL"/>
-        </w:rPr>
-        <w:t>Kraaijeveld</w:t>
-      </w:r>
-      <w:proofErr w:type="spellEnd"/>
+        <w:t>Opdrachtgever: Joost Kraaijeveld</w:t>
+      </w:r>
     </w:p>
     <w:bookmarkStart w:id="1" w:name="_Toc387823887" w:displacedByCustomXml="next"/>
     <w:bookmarkStart w:id="2" w:name="_Toc389480642" w:displacedByCustomXml="next"/>
@@ -2896,15 +2874,10 @@
       <w:bookmarkStart w:id="12" w:name="_Toc389480650"/>
       <w:r>
         <w:lastRenderedPageBreak/>
-        <w:t xml:space="preserve">Use Case 3: </w:t>
-      </w:r>
-      <w:proofErr w:type="spellStart"/>
-      <w:r>
-        <w:t>Parsen</w:t>
+        <w:t>Use Case 3: Parsen</w:t>
       </w:r>
       <w:bookmarkEnd w:id="11"/>
       <w:bookmarkEnd w:id="12"/>
-      <w:proofErr w:type="spellEnd"/>
     </w:p>
     <w:p>
       <w:r>
@@ -4371,33 +4344,14 @@
             <w:shd w:val="clear" w:color="auto" w:fill="auto"/>
           </w:tcPr>
           <w:p>
-            <w:proofErr w:type="spellStart"/>
             <w:r>
               <w:rPr>
                 <w:lang w:val="nl-NL"/>
               </w:rPr>
-              <w:t>Extensions</w:t>
-            </w:r>
-            <w:proofErr w:type="spellEnd"/>
-            <w:r>
-              <w:rPr>
-                <w:lang w:val="nl-NL"/>
-              </w:rPr>
-              <w:t xml:space="preserve"> (</w:t>
-            </w:r>
-            <w:proofErr w:type="spellStart"/>
-            <w:r>
-              <w:rPr>
-                <w:lang w:val="nl-NL"/>
-              </w:rPr>
-              <w:t>Alternat</w:t>
-            </w:r>
-            <w:r>
-              <w:t>ive</w:t>
-            </w:r>
-            <w:proofErr w:type="spellEnd"/>
-            <w:r>
-              <w:t xml:space="preserve"> flow)</w:t>
+              <w:t>Extensions (Alternat</w:t>
+            </w:r>
+            <w:r>
+              <w:t>ive flow)</w:t>
             </w:r>
           </w:p>
         </w:tc>
@@ -4644,33 +4598,11 @@
                 <w:lang w:val="nl-NL"/>
               </w:rPr>
             </w:pPr>
-            <w:proofErr w:type="spellStart"/>
             <w:r>
               <w:rPr>
                 <w:lang w:val="nl-NL"/>
               </w:rPr>
-              <w:t>Main</w:t>
-            </w:r>
-            <w:proofErr w:type="spellEnd"/>
-            <w:r>
-              <w:rPr>
-                <w:lang w:val="nl-NL"/>
-              </w:rPr>
-              <w:t xml:space="preserve"> </w:t>
-            </w:r>
-            <w:proofErr w:type="spellStart"/>
-            <w:r>
-              <w:rPr>
-                <w:lang w:val="nl-NL"/>
-              </w:rPr>
-              <w:t>success</w:t>
-            </w:r>
-            <w:proofErr w:type="spellEnd"/>
-            <w:r>
-              <w:rPr>
-                <w:lang w:val="nl-NL"/>
-              </w:rPr>
-              <w:t xml:space="preserve"> scenario:</w:t>
+              <w:t>Main success scenario:</w:t>
             </w:r>
           </w:p>
         </w:tc>
@@ -5179,21 +5111,7 @@
               <w:rPr>
                 <w:lang w:val="nl-NL"/>
               </w:rPr>
-              <w:t xml:space="preserve">[document is </w:t>
-            </w:r>
-            <w:proofErr w:type="spellStart"/>
-            <w:r>
-              <w:rPr>
-                <w:lang w:val="nl-NL"/>
-              </w:rPr>
-              <w:t>unique</w:t>
-            </w:r>
-            <w:proofErr w:type="spellEnd"/>
-            <w:r>
-              <w:rPr>
-                <w:lang w:val="nl-NL"/>
-              </w:rPr>
-              <w:t>]</w:t>
+              <w:t>[document is unique]</w:t>
             </w:r>
           </w:p>
           <w:p>
@@ -5319,13 +5237,8 @@
       </w:pPr>
       <w:r>
         <w:lastRenderedPageBreak/>
-        <w:t xml:space="preserve">Put </w:t>
-      </w:r>
-      <w:proofErr w:type="spellStart"/>
-      <w:r>
-        <w:t>MultiURI’s</w:t>
-      </w:r>
-      <w:proofErr w:type="spellEnd"/>
+        <w:t>Put MultiURI’s</w:t>
+      </w:r>
     </w:p>
     <w:tbl>
       <w:tblPr>
@@ -5554,33 +5467,14 @@
             <w:shd w:val="clear" w:color="auto" w:fill="auto"/>
           </w:tcPr>
           <w:p>
-            <w:proofErr w:type="spellStart"/>
             <w:r>
               <w:rPr>
                 <w:lang w:val="nl-NL"/>
               </w:rPr>
-              <w:t>Extensions</w:t>
-            </w:r>
-            <w:proofErr w:type="spellEnd"/>
-            <w:r>
-              <w:rPr>
-                <w:lang w:val="nl-NL"/>
-              </w:rPr>
-              <w:t xml:space="preserve"> (</w:t>
-            </w:r>
-            <w:proofErr w:type="spellStart"/>
-            <w:r>
-              <w:rPr>
-                <w:lang w:val="nl-NL"/>
-              </w:rPr>
-              <w:t>Alternat</w:t>
-            </w:r>
-            <w:r>
-              <w:t>ive</w:t>
-            </w:r>
-            <w:proofErr w:type="spellEnd"/>
-            <w:r>
-              <w:t xml:space="preserve"> flow)</w:t>
+              <w:t>Extensions (Alternat</w:t>
+            </w:r>
+            <w:r>
+              <w:t>ive flow)</w:t>
             </w:r>
           </w:p>
         </w:tc>
@@ -5631,13 +5525,8 @@
         <w:pStyle w:val="Kop3"/>
       </w:pPr>
       <w:r>
-        <w:t xml:space="preserve">Put </w:t>
-      </w:r>
-      <w:proofErr w:type="spellStart"/>
-      <w:r>
-        <w:t>DocumentVector</w:t>
-      </w:r>
-      <w:proofErr w:type="spellEnd"/>
+        <w:t>Put DocumentVector</w:t>
+      </w:r>
     </w:p>
     <w:tbl>
       <w:tblPr>
@@ -5854,33 +5743,14 @@
             <w:shd w:val="clear" w:color="auto" w:fill="auto"/>
           </w:tcPr>
           <w:p>
-            <w:proofErr w:type="spellStart"/>
             <w:r>
               <w:rPr>
                 <w:lang w:val="nl-NL"/>
               </w:rPr>
-              <w:t>Extensions</w:t>
-            </w:r>
-            <w:proofErr w:type="spellEnd"/>
-            <w:r>
-              <w:rPr>
-                <w:lang w:val="nl-NL"/>
-              </w:rPr>
-              <w:t xml:space="preserve"> (</w:t>
-            </w:r>
-            <w:proofErr w:type="spellStart"/>
-            <w:r>
-              <w:rPr>
-                <w:lang w:val="nl-NL"/>
-              </w:rPr>
-              <w:t>Alternat</w:t>
-            </w:r>
-            <w:r>
-              <w:t>ive</w:t>
-            </w:r>
-            <w:proofErr w:type="spellEnd"/>
-            <w:r>
-              <w:t xml:space="preserve"> flow)</w:t>
+              <w:t>Extensions (Alternat</w:t>
+            </w:r>
+            <w:r>
+              <w:t>ive flow)</w:t>
             </w:r>
           </w:p>
         </w:tc>
@@ -5993,7 +5863,73 @@
       </w:r>
       <w:bookmarkEnd w:id="23"/>
     </w:p>
-    <w:p/>
+    <w:p>
+      <w:r>
+        <w:t>Versie 1.1:</w:t>
+      </w:r>
+    </w:p>
+    <w:p>
+      <w:r>
+        <w:rPr>
+          <w:noProof/>
+          <w:lang w:val="nl-NL" w:eastAsia="nl-NL"/>
+        </w:rPr>
+        <w:drawing>
+          <wp:inline distT="0" distB="0" distL="0" distR="0">
+            <wp:extent cx="5943600" cy="3881755"/>
+            <wp:effectExtent l="0" t="0" r="0" b="4445"/>
+            <wp:docPr id="8" name="Afbeelding 8"/>
+            <wp:cNvGraphicFramePr>
+              <a:graphicFrameLocks xmlns:a="http://schemas.openxmlformats.org/drawingml/2006/main" noChangeAspect="1"/>
+            </wp:cNvGraphicFramePr>
+            <a:graphic xmlns:a="http://schemas.openxmlformats.org/drawingml/2006/main">
+              <a:graphicData uri="http://schemas.openxmlformats.org/drawingml/2006/picture">
+                <pic:pic xmlns:pic="http://schemas.openxmlformats.org/drawingml/2006/picture">
+                  <pic:nvPicPr>
+                    <pic:cNvPr id="0" name="DomainModel.png"/>
+                    <pic:cNvPicPr/>
+                  </pic:nvPicPr>
+                  <pic:blipFill>
+                    <a:blip r:embed="rId19">
+                      <a:extLst>
+                        <a:ext uri="{28A0092B-C50C-407E-A947-70E740481C1C}">
+                          <a14:useLocalDpi xmlns:a14="http://schemas.microsoft.com/office/drawing/2010/main" val="0"/>
+                        </a:ext>
+                      </a:extLst>
+                    </a:blip>
+                    <a:stretch>
+                      <a:fillRect/>
+                    </a:stretch>
+                  </pic:blipFill>
+                  <pic:spPr>
+                    <a:xfrm>
+                      <a:off x="0" y="0"/>
+                      <a:ext cx="5943600" cy="3881755"/>
+                    </a:xfrm>
+                    <a:prstGeom prst="rect">
+                      <a:avLst/>
+                    </a:prstGeom>
+                  </pic:spPr>
+                </pic:pic>
+              </a:graphicData>
+            </a:graphic>
+          </wp:inline>
+        </w:drawing>
+      </w:r>
+    </w:p>
+    <w:p>
+      <w:pPr>
+        <w:rPr>
+          <w:i/>
+        </w:rPr>
+      </w:pPr>
+      <w:r>
+        <w:rPr>
+          <w:i/>
+        </w:rPr>
+        <w:br w:type="page"/>
+      </w:r>
+    </w:p>
     <w:p>
       <w:pPr>
         <w:spacing w:after="0"/>
@@ -6001,19 +5937,12 @@
           <w:i/>
         </w:rPr>
       </w:pPr>
-      <w:proofErr w:type="spellStart"/>
       <w:r>
         <w:rPr>
           <w:i/>
         </w:rPr>
-        <w:t>Versie</w:t>
-      </w:r>
-      <w:proofErr w:type="spellEnd"/>
-      <w:r>
-        <w:rPr>
-          <w:i/>
-        </w:rPr>
-        <w:t xml:space="preserve"> 1.0:</w:t>
+        <w:lastRenderedPageBreak/>
+        <w:t>Versie 1.0:</w:t>
       </w:r>
     </w:p>
     <w:p>
@@ -6092,17 +6021,9 @@
           <w:lang w:val="nl-NL"/>
         </w:rPr>
         <w:lastRenderedPageBreak/>
-        <w:t xml:space="preserve">Class </w:t>
-      </w:r>
-      <w:proofErr w:type="spellStart"/>
-      <w:r>
-        <w:rPr>
-          <w:lang w:val="nl-NL"/>
-        </w:rPr>
-        <w:t>Diagrams</w:t>
+        <w:t>Class Diagrams</w:t>
       </w:r>
       <w:bookmarkEnd w:id="24"/>
-      <w:proofErr w:type="spellEnd"/>
     </w:p>
     <w:p>
       <w:pPr>
@@ -6246,41 +6167,13 @@
         <w:rPr>
           <w:lang w:val="nl-NL"/>
         </w:rPr>
-        <w:t xml:space="preserve">Het Master </w:t>
-      </w:r>
-      <w:proofErr w:type="spellStart"/>
+        <w:t xml:space="preserve">Het Master process heft als taak het bij houden van de queues en opslaan van </w:t>
+      </w:r>
       <w:r>
         <w:rPr>
           <w:lang w:val="nl-NL"/>
         </w:rPr>
-        <w:t>process</w:t>
-      </w:r>
-      <w:proofErr w:type="spellEnd"/>
-      <w:r>
-        <w:rPr>
-          <w:lang w:val="nl-NL"/>
-        </w:rPr>
-        <w:t xml:space="preserve"> heft als taak het bij houden van de queues en opslaan van </w:t>
-      </w:r>
-      <w:r>
-        <w:rPr>
-          <w:lang w:val="nl-NL"/>
-        </w:rPr>
-        <w:t xml:space="preserve">informatie. Het zorgt er voor dat de juiste </w:t>
-      </w:r>
-      <w:proofErr w:type="spellStart"/>
-      <w:r>
-        <w:rPr>
-          <w:lang w:val="nl-NL"/>
-        </w:rPr>
-        <w:t>URIs</w:t>
-      </w:r>
-      <w:proofErr w:type="spellEnd"/>
-      <w:r>
-        <w:rPr>
-          <w:lang w:val="nl-NL"/>
-        </w:rPr>
-        <w:t xml:space="preserve"> worden door gegeven en dat er indexen worden opgeslagen in de database.</w:t>
+        <w:t>informatie. Het zorgt er voor dat de juiste URIs worden door gegeven en dat er indexen worden opgeslagen in de database.</w:t>
       </w:r>
     </w:p>
     <w:p>
@@ -6306,9 +6199,50 @@
       </w:pPr>
       <w:r>
         <w:rPr>
-          <w:lang w:val="nl-NL"/>
+          <w:noProof/>
+          <w:lang w:val="nl-NL" w:eastAsia="nl-NL"/>
         </w:rPr>
-        <w:t>TBC</w:t>
+        <w:drawing>
+          <wp:inline distT="0" distB="0" distL="0" distR="0">
+            <wp:extent cx="5943600" cy="4535170"/>
+            <wp:effectExtent l="0" t="0" r="0" b="0"/>
+            <wp:docPr id="7" name="Afbeelding 7"/>
+            <wp:cNvGraphicFramePr>
+              <a:graphicFrameLocks xmlns:a="http://schemas.openxmlformats.org/drawingml/2006/main" noChangeAspect="1"/>
+            </wp:cNvGraphicFramePr>
+            <a:graphic xmlns:a="http://schemas.openxmlformats.org/drawingml/2006/main">
+              <a:graphicData uri="http://schemas.openxmlformats.org/drawingml/2006/picture">
+                <pic:pic xmlns:pic="http://schemas.openxmlformats.org/drawingml/2006/picture">
+                  <pic:nvPicPr>
+                    <pic:cNvPr id="0" name="ClassDiagramMaster.png"/>
+                    <pic:cNvPicPr/>
+                  </pic:nvPicPr>
+                  <pic:blipFill>
+                    <a:blip r:embed="rId20" cstate="print">
+                      <a:extLst>
+                        <a:ext uri="{28A0092B-C50C-407E-A947-70E740481C1C}">
+                          <a14:useLocalDpi xmlns:a14="http://schemas.microsoft.com/office/drawing/2010/main" val="0"/>
+                        </a:ext>
+                      </a:extLst>
+                    </a:blip>
+                    <a:stretch>
+                      <a:fillRect/>
+                    </a:stretch>
+                  </pic:blipFill>
+                  <pic:spPr>
+                    <a:xfrm>
+                      <a:off x="0" y="0"/>
+                      <a:ext cx="5943600" cy="4535170"/>
+                    </a:xfrm>
+                    <a:prstGeom prst="rect">
+                      <a:avLst/>
+                    </a:prstGeom>
+                  </pic:spPr>
+                </pic:pic>
+              </a:graphicData>
+            </a:graphic>
+          </wp:inline>
+        </w:drawing>
       </w:r>
     </w:p>
     <w:p>
@@ -6326,6 +6260,7 @@
           <w:sz w:val="20"/>
           <w:lang w:val="nl-NL"/>
         </w:rPr>
+        <w:lastRenderedPageBreak/>
         <w:t>Versie 1.0:</w:t>
       </w:r>
     </w:p>
@@ -6358,7 +6293,7 @@
                     </pic:cNvPicPr>
                   </pic:nvPicPr>
                   <pic:blipFill>
-                    <a:blip r:embed="rId20" cstate="print">
+                    <a:blip r:embed="rId21" cstate="print">
                       <a:extLst>
                         <a:ext uri="{28A0092B-C50C-407E-A947-70E740481C1C}">
                           <a14:useLocalDpi xmlns:a14="http://schemas.microsoft.com/office/drawing/2010/main" val="0"/>
@@ -6430,21 +6365,7 @@
         <w:rPr>
           <w:lang w:val="nl-NL"/>
         </w:rPr>
-        <w:t xml:space="preserve">De Parser heeft als taak het verwerken van een opgehaald document. Dit betekend: Het tellen van unieke worden en het verzamelen van </w:t>
-      </w:r>
-      <w:proofErr w:type="spellStart"/>
-      <w:r>
-        <w:rPr>
-          <w:lang w:val="nl-NL"/>
-        </w:rPr>
-        <w:t>URIs</w:t>
-      </w:r>
-      <w:proofErr w:type="spellEnd"/>
-      <w:r>
-        <w:rPr>
-          <w:lang w:val="nl-NL"/>
-        </w:rPr>
-        <w:t xml:space="preserve"> van een document en deze door geven aan het Master proces voor opslag. </w:t>
+        <w:t xml:space="preserve">De Parser heeft als taak het verwerken van een opgehaald document. Dit betekend: Het tellen van unieke worden en het verzamelen van URIs van een document en deze door geven aan het Master proces voor opslag. </w:t>
       </w:r>
     </w:p>
     <w:p>
@@ -6495,10 +6416,10 @@
           <w:lang w:val="nl-NL" w:eastAsia="nl-NL"/>
         </w:rPr>
         <w:drawing>
-          <wp:inline distT="0" distB="0" distL="0" distR="0" wp14:anchorId="79C63154" wp14:editId="435F4D17">
-            <wp:extent cx="5505450" cy="3784997"/>
-            <wp:effectExtent l="0" t="0" r="0" b="6350"/>
-            <wp:docPr id="11" name="Afbeelding 11" descr="C:\Users\Thomas\Documents\GitHub\Thywin\documents\Designs\Parser.png"/>
+          <wp:inline distT="0" distB="0" distL="0" distR="0">
+            <wp:extent cx="5943600" cy="2252345"/>
+            <wp:effectExtent l="0" t="0" r="0" b="0"/>
+            <wp:docPr id="6" name="Afbeelding 6"/>
             <wp:cNvGraphicFramePr>
               <a:graphicFrameLocks xmlns:a="http://schemas.openxmlformats.org/drawingml/2006/main" noChangeAspect="1"/>
             </wp:cNvGraphicFramePr>
@@ -6506,36 +6427,29 @@
               <a:graphicData uri="http://schemas.openxmlformats.org/drawingml/2006/picture">
                 <pic:pic xmlns:pic="http://schemas.openxmlformats.org/drawingml/2006/picture">
                   <pic:nvPicPr>
-                    <pic:cNvPr id="0" name="Picture 3" descr="C:\Users\Thomas\Documents\GitHub\Thywin\documents\Designs\Parser.png"/>
-                    <pic:cNvPicPr>
-                      <a:picLocks noChangeAspect="1" noChangeArrowheads="1"/>
-                    </pic:cNvPicPr>
+                    <pic:cNvPr id="0" name="ClassDiagramParser.png"/>
+                    <pic:cNvPicPr/>
                   </pic:nvPicPr>
                   <pic:blipFill>
-                    <a:blip r:embed="rId21" cstate="print">
+                    <a:blip r:embed="rId22" cstate="print">
                       <a:extLst>
                         <a:ext uri="{28A0092B-C50C-407E-A947-70E740481C1C}">
                           <a14:useLocalDpi xmlns:a14="http://schemas.microsoft.com/office/drawing/2010/main" val="0"/>
                         </a:ext>
                       </a:extLst>
                     </a:blip>
-                    <a:srcRect/>
                     <a:stretch>
                       <a:fillRect/>
                     </a:stretch>
                   </pic:blipFill>
-                  <pic:spPr bwMode="auto">
+                  <pic:spPr>
                     <a:xfrm>
                       <a:off x="0" y="0"/>
-                      <a:ext cx="5505450" cy="3784997"/>
+                      <a:ext cx="5943600" cy="2252345"/>
                     </a:xfrm>
                     <a:prstGeom prst="rect">
                       <a:avLst/>
                     </a:prstGeom>
-                    <a:noFill/>
-                    <a:ln>
-                      <a:noFill/>
-                    </a:ln>
                   </pic:spPr>
                 </pic:pic>
               </a:graphicData>
@@ -6572,7 +6486,6 @@
           <w:noProof/>
           <w:lang w:val="nl-NL" w:eastAsia="nl-NL"/>
         </w:rPr>
-        <w:lastRenderedPageBreak/>
         <w:drawing>
           <wp:inline distT="0" distB="0" distL="0" distR="0">
             <wp:extent cx="4324350" cy="2972991"/>
@@ -6591,7 +6504,7 @@
                     </pic:cNvPicPr>
                   </pic:nvPicPr>
                   <pic:blipFill>
-                    <a:blip r:embed="rId22" cstate="print">
+                    <a:blip r:embed="rId23" cstate="print">
                       <a:extLst>
                         <a:ext uri="{28A0092B-C50C-407E-A947-70E740481C1C}">
                           <a14:useLocalDpi xmlns:a14="http://schemas.microsoft.com/office/drawing/2010/main" val="0"/>
@@ -6632,36 +6545,12 @@
     </w:p>
     <w:p>
       <w:pPr>
-        <w:rPr>
-          <w:lang w:val="nl-NL"/>
-        </w:rPr>
-      </w:pPr>
-    </w:p>
-    <w:p>
-      <w:pPr>
-        <w:rPr>
-          <w:rFonts w:eastAsiaTheme="majorEastAsia" w:cstheme="majorBidi"/>
-          <w:color w:val="8A0912"/>
-          <w:sz w:val="36"/>
-          <w:szCs w:val="24"/>
-          <w:lang w:val="nl-NL"/>
-        </w:rPr>
-      </w:pPr>
-      <w:bookmarkStart w:id="27" w:name="_Toc389480663"/>
-      <w:r>
-        <w:rPr>
-          <w:lang w:val="nl-NL"/>
-        </w:rPr>
-        <w:br w:type="page"/>
-      </w:r>
-    </w:p>
-    <w:p>
-      <w:pPr>
         <w:pStyle w:val="Kop2"/>
         <w:rPr>
           <w:lang w:val="nl-NL"/>
         </w:rPr>
       </w:pPr>
+      <w:bookmarkStart w:id="27" w:name="_Toc389480663"/>
       <w:r>
         <w:rPr>
           <w:lang w:val="nl-NL"/>
@@ -6716,6 +6605,75 @@
           <w:lang w:val="nl-NL"/>
         </w:rPr>
       </w:pPr>
+      <w:r>
+        <w:rPr>
+          <w:noProof/>
+          <w:lang w:val="nl-NL" w:eastAsia="nl-NL"/>
+        </w:rPr>
+        <w:drawing>
+          <wp:inline distT="0" distB="0" distL="0" distR="0">
+            <wp:extent cx="5943600" cy="2622550"/>
+            <wp:effectExtent l="0" t="0" r="0" b="6350"/>
+            <wp:docPr id="3" name="Afbeelding 3"/>
+            <wp:cNvGraphicFramePr>
+              <a:graphicFrameLocks xmlns:a="http://schemas.openxmlformats.org/drawingml/2006/main" noChangeAspect="1"/>
+            </wp:cNvGraphicFramePr>
+            <a:graphic xmlns:a="http://schemas.openxmlformats.org/drawingml/2006/main">
+              <a:graphicData uri="http://schemas.openxmlformats.org/drawingml/2006/picture">
+                <pic:pic xmlns:pic="http://schemas.openxmlformats.org/drawingml/2006/picture">
+                  <pic:nvPicPr>
+                    <pic:cNvPr id="0" name="ClassDiagramCrawler.png"/>
+                    <pic:cNvPicPr/>
+                  </pic:nvPicPr>
+                  <pic:blipFill>
+                    <a:blip r:embed="rId24">
+                      <a:extLst>
+                        <a:ext uri="{28A0092B-C50C-407E-A947-70E740481C1C}">
+                          <a14:useLocalDpi xmlns:a14="http://schemas.microsoft.com/office/drawing/2010/main" val="0"/>
+                        </a:ext>
+                      </a:extLst>
+                    </a:blip>
+                    <a:stretch>
+                      <a:fillRect/>
+                    </a:stretch>
+                  </pic:blipFill>
+                  <pic:spPr>
+                    <a:xfrm>
+                      <a:off x="0" y="0"/>
+                      <a:ext cx="5943600" cy="2622550"/>
+                    </a:xfrm>
+                    <a:prstGeom prst="rect">
+                      <a:avLst/>
+                    </a:prstGeom>
+                  </pic:spPr>
+                </pic:pic>
+              </a:graphicData>
+            </a:graphic>
+          </wp:inline>
+        </w:drawing>
+      </w:r>
+    </w:p>
+    <w:p>
+      <w:pPr>
+        <w:rPr>
+          <w:lang w:val="nl-NL"/>
+        </w:rPr>
+      </w:pPr>
+    </w:p>
+    <w:p>
+      <w:pPr>
+        <w:rPr>
+          <w:i/>
+          <w:lang w:val="nl-NL"/>
+        </w:rPr>
+      </w:pPr>
+      <w:r>
+        <w:rPr>
+          <w:i/>
+          <w:lang w:val="nl-NL"/>
+        </w:rPr>
+        <w:br w:type="page"/>
+      </w:r>
     </w:p>
     <w:p>
       <w:pPr>
@@ -6729,6 +6687,7 @@
           <w:i/>
           <w:lang w:val="nl-NL"/>
         </w:rPr>
+        <w:lastRenderedPageBreak/>
         <w:t>Versie 1.</w:t>
       </w:r>
       <w:r>
@@ -6739,7 +6698,6 @@
       </w:r>
     </w:p>
     <w:p>
-      <w:bookmarkStart w:id="28" w:name="_GoBack"/>
       <w:r>
         <w:rPr>
           <w:noProof/>
@@ -6763,7 +6721,7 @@
                     </pic:cNvPicPr>
                   </pic:nvPicPr>
                   <pic:blipFill>
-                    <a:blip r:embed="rId23">
+                    <a:blip r:embed="rId25">
                       <a:extLst>
                         <a:ext uri="{28A0092B-C50C-407E-A947-70E740481C1C}">
                           <a14:useLocalDpi xmlns:a14="http://schemas.microsoft.com/office/drawing/2010/main" val="0"/>
@@ -6794,11 +6752,163 @@
           </wp:inline>
         </w:drawing>
       </w:r>
+    </w:p>
+    <w:p>
+      <w:r>
+        <w:br w:type="page"/>
+      </w:r>
+    </w:p>
+    <w:p>
+      <w:pPr>
+        <w:pStyle w:val="Kop2"/>
+      </w:pPr>
+      <w:r>
+        <w:lastRenderedPageBreak/>
+        <w:t>Search Engine</w:t>
+      </w:r>
+    </w:p>
+    <w:p>
+      <w:r>
+        <w:t>Versie 1.0:</w:t>
+      </w:r>
+    </w:p>
+    <w:p>
+      <w:r>
+        <w:rPr>
+          <w:noProof/>
+          <w:lang w:val="nl-NL" w:eastAsia="nl-NL"/>
+        </w:rPr>
+        <w:drawing>
+          <wp:inline distT="0" distB="0" distL="0" distR="0">
+            <wp:extent cx="5943600" cy="3514090"/>
+            <wp:effectExtent l="0" t="0" r="0" b="0"/>
+            <wp:docPr id="19" name="Afbeelding 19"/>
+            <wp:cNvGraphicFramePr>
+              <a:graphicFrameLocks xmlns:a="http://schemas.openxmlformats.org/drawingml/2006/main" noChangeAspect="1"/>
+            </wp:cNvGraphicFramePr>
+            <a:graphic xmlns:a="http://schemas.openxmlformats.org/drawingml/2006/main">
+              <a:graphicData uri="http://schemas.openxmlformats.org/drawingml/2006/picture">
+                <pic:pic xmlns:pic="http://schemas.openxmlformats.org/drawingml/2006/picture">
+                  <pic:nvPicPr>
+                    <pic:cNvPr id="0" name="ClassDiagramSearchEngine.png"/>
+                    <pic:cNvPicPr/>
+                  </pic:nvPicPr>
+                  <pic:blipFill>
+                    <a:blip r:embed="rId26">
+                      <a:extLst>
+                        <a:ext uri="{28A0092B-C50C-407E-A947-70E740481C1C}">
+                          <a14:useLocalDpi xmlns:a14="http://schemas.microsoft.com/office/drawing/2010/main" val="0"/>
+                        </a:ext>
+                      </a:extLst>
+                    </a:blip>
+                    <a:stretch>
+                      <a:fillRect/>
+                    </a:stretch>
+                  </pic:blipFill>
+                  <pic:spPr>
+                    <a:xfrm>
+                      <a:off x="0" y="0"/>
+                      <a:ext cx="5943600" cy="3514090"/>
+                    </a:xfrm>
+                    <a:prstGeom prst="rect">
+                      <a:avLst/>
+                    </a:prstGeom>
+                  </pic:spPr>
+                </pic:pic>
+              </a:graphicData>
+            </a:graphic>
+          </wp:inline>
+        </w:drawing>
+      </w:r>
+    </w:p>
+    <w:p>
+      <w:pPr>
+        <w:rPr>
+          <w:rFonts w:eastAsiaTheme="majorEastAsia" w:cstheme="majorBidi"/>
+          <w:color w:val="8A0912"/>
+          <w:sz w:val="36"/>
+          <w:szCs w:val="24"/>
+        </w:rPr>
+      </w:pPr>
+      <w:r>
+        <w:br w:type="page"/>
+      </w:r>
+    </w:p>
+    <w:p>
+      <w:pPr>
+        <w:pStyle w:val="Kop2"/>
+      </w:pPr>
+      <w:r>
+        <w:lastRenderedPageBreak/>
+        <w:t>Thywin</w:t>
+      </w:r>
+      <w:r>
+        <w:t>l</w:t>
+      </w:r>
+      <w:bookmarkStart w:id="28" w:name="_GoBack"/>
       <w:bookmarkEnd w:id="28"/>
+      <w:r>
+        <w:t>ib</w:t>
+      </w:r>
     </w:p>
+    <w:p>
+      <w:r>
+        <w:t>Versie 1.0:</w:t>
+      </w:r>
+    </w:p>
+    <w:p>
+      <w:r>
+        <w:rPr>
+          <w:noProof/>
+          <w:lang w:val="nl-NL" w:eastAsia="nl-NL"/>
+        </w:rPr>
+        <w:drawing>
+          <wp:inline distT="0" distB="0" distL="0" distR="0">
+            <wp:extent cx="5943600" cy="4355465"/>
+            <wp:effectExtent l="0" t="0" r="0" b="6985"/>
+            <wp:docPr id="21" name="Afbeelding 21"/>
+            <wp:cNvGraphicFramePr>
+              <a:graphicFrameLocks xmlns:a="http://schemas.openxmlformats.org/drawingml/2006/main" noChangeAspect="1"/>
+            </wp:cNvGraphicFramePr>
+            <a:graphic xmlns:a="http://schemas.openxmlformats.org/drawingml/2006/main">
+              <a:graphicData uri="http://schemas.openxmlformats.org/drawingml/2006/picture">
+                <pic:pic xmlns:pic="http://schemas.openxmlformats.org/drawingml/2006/picture">
+                  <pic:nvPicPr>
+                    <pic:cNvPr id="0" name="ClassDiagramThywinlib.png"/>
+                    <pic:cNvPicPr/>
+                  </pic:nvPicPr>
+                  <pic:blipFill>
+                    <a:blip r:embed="rId27" cstate="print">
+                      <a:extLst>
+                        <a:ext uri="{28A0092B-C50C-407E-A947-70E740481C1C}">
+                          <a14:useLocalDpi xmlns:a14="http://schemas.microsoft.com/office/drawing/2010/main" val="0"/>
+                        </a:ext>
+                      </a:extLst>
+                    </a:blip>
+                    <a:stretch>
+                      <a:fillRect/>
+                    </a:stretch>
+                  </pic:blipFill>
+                  <pic:spPr>
+                    <a:xfrm>
+                      <a:off x="0" y="0"/>
+                      <a:ext cx="5943600" cy="4355465"/>
+                    </a:xfrm>
+                    <a:prstGeom prst="rect">
+                      <a:avLst/>
+                    </a:prstGeom>
+                  </pic:spPr>
+                </pic:pic>
+              </a:graphicData>
+            </a:graphic>
+          </wp:inline>
+        </w:drawing>
+      </w:r>
+    </w:p>
+    <w:p/>
     <w:sectPr>
-      <w:headerReference w:type="default" r:id="rId24"/>
-      <w:footerReference w:type="default" r:id="rId25"/>
+      <w:headerReference w:type="default" r:id="rId28"/>
+      <w:footerReference w:type="default" r:id="rId29"/>
       <w:pgSz w:w="12240" w:h="15840" w:code="1"/>
       <w:pgMar w:top="1440" w:right="1440" w:bottom="1440" w:left="1440" w:header="720" w:footer="720" w:gutter="0"/>
       <w:pgNumType w:start="1"/>
@@ -6894,7 +7004,7 @@
             <w:szCs w:val="40"/>
             <w:lang w:val="nl-NL"/>
           </w:rPr>
-          <w:t>17</w:t>
+          <w:t>21</w:t>
         </w:r>
         <w:r>
           <w:rPr>
@@ -10843,7 +10953,7 @@
   <a:extraClrSchemeLst/>
   <a:extLst>
     <a:ext uri="{05A4C25C-085E-4340-85A3-A5531E510DB2}">
-      <thm15:themeFamily xmlns:thm15="http://schemas.microsoft.com/office/thememl/2012/main" xmlns="" name="Ion" id="{B8441ADB-2E43-4AF7-B97A-BD870242C6A8}" vid="{292E63A9-BB86-4E3D-B92A-7223C6510D2E}"/>
+      <thm15:themeFamily xmlns="" xmlns:thm15="http://schemas.microsoft.com/office/thememl/2012/main" name="Ion" id="{B8441ADB-2E43-4AF7-B97A-BD870242C6A8}" vid="{292E63A9-BB86-4E3D-B92A-7223C6510D2E}"/>
     </a:ext>
   </a:extLst>
 </a:theme>
@@ -10871,7 +10981,7 @@
 </file>
 
 <file path=customXml/itemProps2.xml><?xml version="1.0" encoding="utf-8"?>
-<ds:datastoreItem xmlns:ds="http://schemas.openxmlformats.org/officeDocument/2006/customXml" ds:itemID="{F8A8BA20-D807-4E2D-9379-BBD0A80FB39C}">
+<ds:datastoreItem xmlns:ds="http://schemas.openxmlformats.org/officeDocument/2006/customXml" ds:itemID="{2C8C5449-3AD7-4B29-8D63-A07619A2A481}">
   <ds:schemaRefs>
     <ds:schemaRef ds:uri="http://schemas.openxmlformats.org/officeDocument/2006/bibliography"/>
   </ds:schemaRefs>

</xml_diff>